<commit_message>
modified:   backend/routes/extract-syllabus.js 	modified:   components/curriculum/create-curriculum.tsx 	modified:   components/syllabus/create-syllabus.tsx 	modified:   public/templates/Curriculum-Template.docx 	modified:   public/templates/Syllabus-Template.docx
</commit_message>
<xml_diff>
--- a/public/templates/Curriculum-Template.docx
+++ b/public/templates/Curriculum-Template.docx
@@ -440,9 +440,17 @@
           <w:lang w:val="en-US"/>
         </w:rPr>
         <w:drawing>
-          <wp:inline distT="0" distB="0" distL="0" distR="0" wp14:anchorId="0D6550C8" wp14:editId="76A61181">
-            <wp:extent cx="5733415" cy="1219200"/>
+          <wp:anchor distT="0" distB="0" distL="114300" distR="114300" simplePos="0" relativeHeight="251658240" behindDoc="0" locked="0" layoutInCell="1" allowOverlap="1" wp14:anchorId="0D6550C8" wp14:editId="5DCD0D02">
+            <wp:simplePos x="0" y="0"/>
+            <wp:positionH relativeFrom="column">
+              <wp:posOffset>0</wp:posOffset>
+            </wp:positionH>
+            <wp:positionV relativeFrom="page">
+              <wp:posOffset>8244840</wp:posOffset>
+            </wp:positionV>
+            <wp:extent cx="5734800" cy="1220400"/>
             <wp:effectExtent l="0" t="0" r="0" b="0"/>
+            <wp:wrapNone/>
             <wp:docPr id="698645028" name="Picture 1"/>
             <wp:cNvGraphicFramePr>
               <a:graphicFrameLocks xmlns:a="http://schemas.openxmlformats.org/drawingml/2006/main" noChangeAspect="1"/>
@@ -472,7 +480,7 @@
                   <pic:spPr bwMode="auto">
                     <a:xfrm>
                       <a:off x="0" y="0"/>
-                      <a:ext cx="5733415" cy="1219200"/>
+                      <a:ext cx="5734800" cy="1220400"/>
                     </a:xfrm>
                     <a:prstGeom prst="rect">
                       <a:avLst/>
@@ -482,7 +490,13 @@
                 </pic:pic>
               </a:graphicData>
             </a:graphic>
-          </wp:inline>
+            <wp14:sizeRelH relativeFrom="margin">
+              <wp14:pctWidth>0</wp14:pctWidth>
+            </wp14:sizeRelH>
+            <wp14:sizeRelV relativeFrom="margin">
+              <wp14:pctHeight>0</wp14:pctHeight>
+            </wp14:sizeRelV>
+          </wp:anchor>
         </w:drawing>
       </w:r>
     </w:p>
@@ -879,17 +893,20 @@
       <w:tblPr>
         <w:tblStyle w:val="TableGrid"/>
         <w:tblW w:w="0" w:type="auto"/>
-        <w:tblInd w:w="720" w:type="dxa"/>
+        <w:tblInd w:w="846" w:type="dxa"/>
         <w:tblLook w:val="04A0" w:firstRow="1" w:lastRow="0" w:firstColumn="1" w:lastColumn="0" w:noHBand="0" w:noVBand="1"/>
       </w:tblPr>
       <w:tblGrid>
-        <w:gridCol w:w="4183"/>
+        <w:gridCol w:w="4057"/>
         <w:gridCol w:w="4113"/>
       </w:tblGrid>
       <w:tr>
         <w:tc>
           <w:tcPr>
-            <w:tcW w:w="4183" w:type="dxa"/>
+            <w:tcW w:w="4057" w:type="dxa"/>
+            <w:tcMar>
+              <w:left w:w="567" w:type="dxa"/>
+            </w:tcMar>
           </w:tcPr>
           <w:p>
             <w:pPr>
@@ -912,6 +929,9 @@
         <w:tc>
           <w:tcPr>
             <w:tcW w:w="4113" w:type="dxa"/>
+            <w:tcMar>
+              <w:left w:w="567" w:type="dxa"/>
+            </w:tcMar>
           </w:tcPr>
           <w:p>
             <w:pPr>
@@ -936,7 +956,10 @@
       <w:tr>
         <w:tc>
           <w:tcPr>
-            <w:tcW w:w="4183" w:type="dxa"/>
+            <w:tcW w:w="4057" w:type="dxa"/>
+            <w:tcMar>
+              <w:left w:w="567" w:type="dxa"/>
+            </w:tcMar>
           </w:tcPr>
           <w:p>
             <w:pPr>
@@ -959,6 +982,9 @@
         <w:tc>
           <w:tcPr>
             <w:tcW w:w="4113" w:type="dxa"/>
+            <w:tcMar>
+              <w:left w:w="567" w:type="dxa"/>
+            </w:tcMar>
           </w:tcPr>
           <w:p>
             <w:pPr>
@@ -983,7 +1009,10 @@
       <w:tr>
         <w:tc>
           <w:tcPr>
-            <w:tcW w:w="4183" w:type="dxa"/>
+            <w:tcW w:w="4057" w:type="dxa"/>
+            <w:tcMar>
+              <w:left w:w="567" w:type="dxa"/>
+            </w:tcMar>
           </w:tcPr>
           <w:p>
             <w:pPr>
@@ -1006,6 +1035,9 @@
         <w:tc>
           <w:tcPr>
             <w:tcW w:w="4113" w:type="dxa"/>
+            <w:tcMar>
+              <w:left w:w="567" w:type="dxa"/>
+            </w:tcMar>
           </w:tcPr>
           <w:p>
             <w:pPr>
@@ -1080,14 +1112,17 @@
         <w:tblLook w:val="04A0" w:firstRow="1" w:lastRow="0" w:firstColumn="1" w:lastColumn="0" w:noHBand="0" w:noVBand="1"/>
       </w:tblPr>
       <w:tblGrid>
-        <w:gridCol w:w="976"/>
-        <w:gridCol w:w="5529"/>
-        <w:gridCol w:w="1791"/>
+        <w:gridCol w:w="1163"/>
+        <w:gridCol w:w="5356"/>
+        <w:gridCol w:w="1777"/>
       </w:tblGrid>
       <w:tr>
         <w:tc>
           <w:tcPr>
             <w:tcW w:w="976" w:type="dxa"/>
+            <w:tcMar>
+              <w:left w:w="567" w:type="dxa"/>
+            </w:tcMar>
           </w:tcPr>
           <w:p>
             <w:pPr>
@@ -1100,6 +1135,7 @@
                 <w:lang w:val="en-US"/>
               </w:rPr>
             </w:pPr>
+            <w:proofErr w:type="spellStart"/>
             <w:r>
               <w:rPr>
                 <w:rFonts w:ascii="Cambria" w:hAnsi="Cambria" w:cs="Times New Roman"/>
@@ -1107,13 +1143,44 @@
                 <w:bCs/>
                 <w:lang w:val="en-US"/>
               </w:rPr>
-              <w:t>S. No.</w:t>
+              <w:t>S</w:t>
+            </w:r>
+            <w:r>
+              <w:rPr>
+                <w:rFonts w:ascii="Cambria" w:hAnsi="Cambria" w:cs="Times New Roman"/>
+                <w:b/>
+                <w:bCs/>
+                <w:lang w:val="en-US"/>
+              </w:rPr>
+              <w:t>.</w:t>
+            </w:r>
+            <w:r>
+              <w:rPr>
+                <w:rFonts w:ascii="Cambria" w:hAnsi="Cambria" w:cs="Times New Roman"/>
+                <w:b/>
+                <w:bCs/>
+                <w:lang w:val="en-US"/>
+              </w:rPr>
+              <w:t>No</w:t>
+            </w:r>
+            <w:proofErr w:type="spellEnd"/>
+            <w:r>
+              <w:rPr>
+                <w:rFonts w:ascii="Cambria" w:hAnsi="Cambria" w:cs="Times New Roman"/>
+                <w:b/>
+                <w:bCs/>
+                <w:lang w:val="en-US"/>
+              </w:rPr>
+              <w:t>.</w:t>
             </w:r>
           </w:p>
         </w:tc>
         <w:tc>
           <w:tcPr>
             <w:tcW w:w="5529" w:type="dxa"/>
+            <w:tcMar>
+              <w:left w:w="567" w:type="dxa"/>
+            </w:tcMar>
           </w:tcPr>
           <w:p>
             <w:pPr>
@@ -1141,6 +1208,9 @@
         <w:tc>
           <w:tcPr>
             <w:tcW w:w="1791" w:type="dxa"/>
+            <w:tcMar>
+              <w:left w:w="567" w:type="dxa"/>
+            </w:tcMar>
           </w:tcPr>
           <w:p>
             <w:pPr>
@@ -1170,6 +1240,9 @@
         <w:tc>
           <w:tcPr>
             <w:tcW w:w="976" w:type="dxa"/>
+            <w:tcMar>
+              <w:left w:w="567" w:type="dxa"/>
+            </w:tcMar>
           </w:tcPr>
           <w:p>
             <w:pPr>
@@ -1193,6 +1266,9 @@
         <w:tc>
           <w:tcPr>
             <w:tcW w:w="5529" w:type="dxa"/>
+            <w:tcMar>
+              <w:left w:w="567" w:type="dxa"/>
+            </w:tcMar>
           </w:tcPr>
           <w:p>
             <w:pPr>
@@ -1229,6 +1305,9 @@
         <w:tc>
           <w:tcPr>
             <w:tcW w:w="1791" w:type="dxa"/>
+            <w:tcMar>
+              <w:left w:w="567" w:type="dxa"/>
+            </w:tcMar>
           </w:tcPr>
           <w:p>
             <w:pPr>
@@ -1254,6 +1333,9 @@
         <w:tc>
           <w:tcPr>
             <w:tcW w:w="976" w:type="dxa"/>
+            <w:tcMar>
+              <w:left w:w="567" w:type="dxa"/>
+            </w:tcMar>
           </w:tcPr>
           <w:p>
             <w:pPr>
@@ -1277,6 +1359,9 @@
         <w:tc>
           <w:tcPr>
             <w:tcW w:w="5529" w:type="dxa"/>
+            <w:tcMar>
+              <w:left w:w="567" w:type="dxa"/>
+            </w:tcMar>
           </w:tcPr>
           <w:p>
             <w:pPr>
@@ -1313,6 +1398,9 @@
         <w:tc>
           <w:tcPr>
             <w:tcW w:w="1791" w:type="dxa"/>
+            <w:tcMar>
+              <w:left w:w="567" w:type="dxa"/>
+            </w:tcMar>
           </w:tcPr>
           <w:p>
             <w:pPr>
@@ -1338,6 +1426,9 @@
         <w:tc>
           <w:tcPr>
             <w:tcW w:w="976" w:type="dxa"/>
+            <w:tcMar>
+              <w:left w:w="567" w:type="dxa"/>
+            </w:tcMar>
           </w:tcPr>
           <w:p>
             <w:pPr>
@@ -1361,6 +1452,9 @@
         <w:tc>
           <w:tcPr>
             <w:tcW w:w="5529" w:type="dxa"/>
+            <w:tcMar>
+              <w:left w:w="567" w:type="dxa"/>
+            </w:tcMar>
           </w:tcPr>
           <w:p>
             <w:pPr>
@@ -1397,6 +1491,9 @@
         <w:tc>
           <w:tcPr>
             <w:tcW w:w="1791" w:type="dxa"/>
+            <w:tcMar>
+              <w:left w:w="567" w:type="dxa"/>
+            </w:tcMar>
           </w:tcPr>
           <w:p>
             <w:pPr>
@@ -1422,6 +1519,9 @@
         <w:tc>
           <w:tcPr>
             <w:tcW w:w="976" w:type="dxa"/>
+            <w:tcMar>
+              <w:left w:w="567" w:type="dxa"/>
+            </w:tcMar>
           </w:tcPr>
           <w:p>
             <w:pPr>
@@ -1445,6 +1545,9 @@
         <w:tc>
           <w:tcPr>
             <w:tcW w:w="5529" w:type="dxa"/>
+            <w:tcMar>
+              <w:left w:w="567" w:type="dxa"/>
+            </w:tcMar>
           </w:tcPr>
           <w:p>
             <w:pPr>
@@ -1481,6 +1584,9 @@
         <w:tc>
           <w:tcPr>
             <w:tcW w:w="1791" w:type="dxa"/>
+            <w:tcMar>
+              <w:left w:w="567" w:type="dxa"/>
+            </w:tcMar>
           </w:tcPr>
           <w:p>
             <w:pPr>
@@ -1506,6 +1612,9 @@
         <w:tc>
           <w:tcPr>
             <w:tcW w:w="976" w:type="dxa"/>
+            <w:tcMar>
+              <w:left w:w="567" w:type="dxa"/>
+            </w:tcMar>
           </w:tcPr>
           <w:p>
             <w:pPr>
@@ -1529,6 +1638,9 @@
         <w:tc>
           <w:tcPr>
             <w:tcW w:w="5529" w:type="dxa"/>
+            <w:tcMar>
+              <w:left w:w="567" w:type="dxa"/>
+            </w:tcMar>
           </w:tcPr>
           <w:p>
             <w:pPr>
@@ -1565,6 +1677,9 @@
         <w:tc>
           <w:tcPr>
             <w:tcW w:w="1791" w:type="dxa"/>
+            <w:tcMar>
+              <w:left w:w="567" w:type="dxa"/>
+            </w:tcMar>
           </w:tcPr>
           <w:p>
             <w:pPr>
@@ -1590,6 +1705,9 @@
         <w:tc>
           <w:tcPr>
             <w:tcW w:w="976" w:type="dxa"/>
+            <w:tcMar>
+              <w:left w:w="567" w:type="dxa"/>
+            </w:tcMar>
           </w:tcPr>
           <w:p>
             <w:pPr>
@@ -1613,6 +1731,9 @@
         <w:tc>
           <w:tcPr>
             <w:tcW w:w="5529" w:type="dxa"/>
+            <w:tcMar>
+              <w:left w:w="567" w:type="dxa"/>
+            </w:tcMar>
           </w:tcPr>
           <w:p>
             <w:pPr>
@@ -1635,6 +1756,9 @@
         <w:tc>
           <w:tcPr>
             <w:tcW w:w="1791" w:type="dxa"/>
+            <w:tcMar>
+              <w:left w:w="567" w:type="dxa"/>
+            </w:tcMar>
           </w:tcPr>
           <w:p>
             <w:pPr>
@@ -1660,6 +1784,9 @@
         <w:tc>
           <w:tcPr>
             <w:tcW w:w="976" w:type="dxa"/>
+            <w:tcMar>
+              <w:left w:w="567" w:type="dxa"/>
+            </w:tcMar>
           </w:tcPr>
           <w:p>
             <w:pPr>
@@ -1683,6 +1810,9 @@
         <w:tc>
           <w:tcPr>
             <w:tcW w:w="5529" w:type="dxa"/>
+            <w:tcMar>
+              <w:left w:w="567" w:type="dxa"/>
+            </w:tcMar>
           </w:tcPr>
           <w:p>
             <w:pPr>
@@ -1719,6 +1849,9 @@
         <w:tc>
           <w:tcPr>
             <w:tcW w:w="1791" w:type="dxa"/>
+            <w:tcMar>
+              <w:left w:w="567" w:type="dxa"/>
+            </w:tcMar>
           </w:tcPr>
           <w:p>
             <w:pPr>
@@ -1744,6 +1877,9 @@
         <w:tc>
           <w:tcPr>
             <w:tcW w:w="976" w:type="dxa"/>
+            <w:tcMar>
+              <w:left w:w="567" w:type="dxa"/>
+            </w:tcMar>
           </w:tcPr>
           <w:p>
             <w:pPr>
@@ -1767,6 +1903,9 @@
         <w:tc>
           <w:tcPr>
             <w:tcW w:w="5529" w:type="dxa"/>
+            <w:tcMar>
+              <w:left w:w="567" w:type="dxa"/>
+            </w:tcMar>
           </w:tcPr>
           <w:p>
             <w:pPr>
@@ -1803,6 +1942,9 @@
         <w:tc>
           <w:tcPr>
             <w:tcW w:w="1791" w:type="dxa"/>
+            <w:tcMar>
+              <w:left w:w="567" w:type="dxa"/>
+            </w:tcMar>
           </w:tcPr>
           <w:p>
             <w:pPr>
@@ -1828,6 +1970,9 @@
         <w:tc>
           <w:tcPr>
             <w:tcW w:w="976" w:type="dxa"/>
+            <w:tcMar>
+              <w:left w:w="567" w:type="dxa"/>
+            </w:tcMar>
           </w:tcPr>
           <w:p>
             <w:pPr>
@@ -1844,6 +1989,9 @@
         <w:tc>
           <w:tcPr>
             <w:tcW w:w="5529" w:type="dxa"/>
+            <w:tcMar>
+              <w:left w:w="567" w:type="dxa"/>
+            </w:tcMar>
           </w:tcPr>
           <w:p>
             <w:pPr>
@@ -1871,6 +2019,9 @@
         <w:tc>
           <w:tcPr>
             <w:tcW w:w="1791" w:type="dxa"/>
+            <w:tcMar>
+              <w:left w:w="567" w:type="dxa"/>
+            </w:tcMar>
           </w:tcPr>
           <w:p>
             <w:pPr>
@@ -1976,7 +2127,6 @@
                 <w:rFonts w:ascii="Cambria" w:hAnsi="Cambria" w:cs="Times New Roman"/>
                 <w:b/>
                 <w:bCs/>
-                <w:lang w:val="en-US"/>
               </w:rPr>
             </w:pPr>
             <w:r>
@@ -2601,13 +2751,13 @@
         <w:tblLook w:val="04A0" w:firstRow="1" w:lastRow="0" w:firstColumn="1" w:lastColumn="0" w:noHBand="0" w:noVBand="1"/>
       </w:tblPr>
       <w:tblGrid>
-        <w:gridCol w:w="2395"/>
-        <w:gridCol w:w="1625"/>
-        <w:gridCol w:w="1041"/>
-        <w:gridCol w:w="469"/>
-        <w:gridCol w:w="480"/>
-        <w:gridCol w:w="476"/>
-        <w:gridCol w:w="1810"/>
+        <w:gridCol w:w="1819"/>
+        <w:gridCol w:w="1512"/>
+        <w:gridCol w:w="1118"/>
+        <w:gridCol w:w="733"/>
+        <w:gridCol w:w="740"/>
+        <w:gridCol w:w="737"/>
+        <w:gridCol w:w="1637"/>
       </w:tblGrid>
       <w:tr>
         <w:trPr>
@@ -2617,6 +2767,9 @@
         <w:tc>
           <w:tcPr>
             <w:tcW w:w="822" w:type="dxa"/>
+            <w:tcMar>
+              <w:left w:w="454" w:type="dxa"/>
+            </w:tcMar>
           </w:tcPr>
           <w:p>
             <w:pPr>
@@ -2644,6 +2797,9 @@
         <w:tc>
           <w:tcPr>
             <w:tcW w:w="4253" w:type="dxa"/>
+            <w:tcMar>
+              <w:left w:w="454" w:type="dxa"/>
+            </w:tcMar>
           </w:tcPr>
           <w:p>
             <w:pPr>
@@ -2671,6 +2827,9 @@
         <w:tc>
           <w:tcPr>
             <w:tcW w:w="1157" w:type="dxa"/>
+            <w:tcMar>
+              <w:left w:w="454" w:type="dxa"/>
+            </w:tcMar>
           </w:tcPr>
           <w:p>
             <w:pPr>
@@ -2698,6 +2857,9 @@
         <w:tc>
           <w:tcPr>
             <w:tcW w:w="556" w:type="dxa"/>
+            <w:tcMar>
+              <w:left w:w="454" w:type="dxa"/>
+            </w:tcMar>
           </w:tcPr>
           <w:p>
             <w:pPr>
@@ -2725,6 +2887,9 @@
         <w:tc>
           <w:tcPr>
             <w:tcW w:w="503" w:type="dxa"/>
+            <w:tcMar>
+              <w:left w:w="454" w:type="dxa"/>
+            </w:tcMar>
           </w:tcPr>
           <w:p>
             <w:pPr>
@@ -2752,6 +2917,9 @@
         <w:tc>
           <w:tcPr>
             <w:tcW w:w="492" w:type="dxa"/>
+            <w:tcMar>
+              <w:left w:w="454" w:type="dxa"/>
+            </w:tcMar>
           </w:tcPr>
           <w:p>
             <w:pPr>
@@ -2779,6 +2947,9 @@
         <w:tc>
           <w:tcPr>
             <w:tcW w:w="513" w:type="dxa"/>
+            <w:tcMar>
+              <w:left w:w="454" w:type="dxa"/>
+            </w:tcMar>
           </w:tcPr>
           <w:p>
             <w:pPr>
@@ -2812,10 +2983,12 @@
         <w:tc>
           <w:tcPr>
             <w:tcW w:w="822" w:type="dxa"/>
+            <w:tcMar>
+              <w:left w:w="454" w:type="dxa"/>
+            </w:tcMar>
           </w:tcPr>
           <w:p>
             <w:pPr>
-              <w:ind w:left="360"/>
               <w:rPr>
                 <w:rFonts w:ascii="Cambria" w:hAnsi="Cambria" w:cs="Times New Roman"/>
                 <w:lang w:val="en-US"/>
@@ -2856,6 +3029,9 @@
         <w:tc>
           <w:tcPr>
             <w:tcW w:w="4253" w:type="dxa"/>
+            <w:tcMar>
+              <w:left w:w="454" w:type="dxa"/>
+            </w:tcMar>
           </w:tcPr>
           <w:p>
             <w:pPr>
@@ -2878,6 +3054,9 @@
         <w:tc>
           <w:tcPr>
             <w:tcW w:w="1157" w:type="dxa"/>
+            <w:tcMar>
+              <w:left w:w="454" w:type="dxa"/>
+            </w:tcMar>
           </w:tcPr>
           <w:p>
             <w:pPr>
@@ -2901,6 +3080,9 @@
         <w:tc>
           <w:tcPr>
             <w:tcW w:w="556" w:type="dxa"/>
+            <w:tcMar>
+              <w:left w:w="454" w:type="dxa"/>
+            </w:tcMar>
             <w:vAlign w:val="center"/>
           </w:tcPr>
           <w:p>
@@ -2925,6 +3107,9 @@
         <w:tc>
           <w:tcPr>
             <w:tcW w:w="503" w:type="dxa"/>
+            <w:tcMar>
+              <w:left w:w="454" w:type="dxa"/>
+            </w:tcMar>
             <w:vAlign w:val="center"/>
           </w:tcPr>
           <w:p>
@@ -2949,6 +3134,9 @@
         <w:tc>
           <w:tcPr>
             <w:tcW w:w="492" w:type="dxa"/>
+            <w:tcMar>
+              <w:left w:w="454" w:type="dxa"/>
+            </w:tcMar>
             <w:vAlign w:val="center"/>
           </w:tcPr>
           <w:p>
@@ -2973,6 +3161,9 @@
         <w:tc>
           <w:tcPr>
             <w:tcW w:w="513" w:type="dxa"/>
+            <w:tcMar>
+              <w:left w:w="454" w:type="dxa"/>
+            </w:tcMar>
             <w:vAlign w:val="center"/>
           </w:tcPr>
           <w:p>
@@ -3027,6 +3218,9 @@
           <w:tcPr>
             <w:tcW w:w="6232" w:type="dxa"/>
             <w:gridSpan w:val="3"/>
+            <w:tcMar>
+              <w:left w:w="454" w:type="dxa"/>
+            </w:tcMar>
             <w:vAlign w:val="center"/>
           </w:tcPr>
           <w:p>
@@ -3056,6 +3250,9 @@
           <w:tcPr>
             <w:tcW w:w="2064" w:type="dxa"/>
             <w:gridSpan w:val="4"/>
+            <w:tcMar>
+              <w:left w:w="454" w:type="dxa"/>
+            </w:tcMar>
           </w:tcPr>
           <w:p>
             <w:pPr>
@@ -3150,13 +3347,13 @@
         <w:tblLook w:val="04A0" w:firstRow="1" w:lastRow="0" w:firstColumn="1" w:lastColumn="0" w:noHBand="0" w:noVBand="1"/>
       </w:tblPr>
       <w:tblGrid>
-        <w:gridCol w:w="2335"/>
-        <w:gridCol w:w="1695"/>
-        <w:gridCol w:w="1082"/>
-        <w:gridCol w:w="482"/>
-        <w:gridCol w:w="493"/>
-        <w:gridCol w:w="489"/>
-        <w:gridCol w:w="1720"/>
+        <w:gridCol w:w="1770"/>
+        <w:gridCol w:w="1562"/>
+        <w:gridCol w:w="1148"/>
+        <w:gridCol w:w="742"/>
+        <w:gridCol w:w="749"/>
+        <w:gridCol w:w="746"/>
+        <w:gridCol w:w="1579"/>
       </w:tblGrid>
       <w:tr>
         <w:trPr>
@@ -3166,6 +3363,9 @@
         <w:tc>
           <w:tcPr>
             <w:tcW w:w="822" w:type="dxa"/>
+            <w:tcMar>
+              <w:left w:w="454" w:type="dxa"/>
+            </w:tcMar>
           </w:tcPr>
           <w:p>
             <w:pPr>
@@ -3193,6 +3393,9 @@
         <w:tc>
           <w:tcPr>
             <w:tcW w:w="4253" w:type="dxa"/>
+            <w:tcMar>
+              <w:left w:w="454" w:type="dxa"/>
+            </w:tcMar>
           </w:tcPr>
           <w:p>
             <w:pPr>
@@ -3220,6 +3423,9 @@
         <w:tc>
           <w:tcPr>
             <w:tcW w:w="1157" w:type="dxa"/>
+            <w:tcMar>
+              <w:left w:w="454" w:type="dxa"/>
+            </w:tcMar>
           </w:tcPr>
           <w:p>
             <w:pPr>
@@ -3247,6 +3453,9 @@
         <w:tc>
           <w:tcPr>
             <w:tcW w:w="556" w:type="dxa"/>
+            <w:tcMar>
+              <w:left w:w="454" w:type="dxa"/>
+            </w:tcMar>
           </w:tcPr>
           <w:p>
             <w:pPr>
@@ -3274,6 +3483,9 @@
         <w:tc>
           <w:tcPr>
             <w:tcW w:w="503" w:type="dxa"/>
+            <w:tcMar>
+              <w:left w:w="454" w:type="dxa"/>
+            </w:tcMar>
           </w:tcPr>
           <w:p>
             <w:pPr>
@@ -3301,6 +3513,9 @@
         <w:tc>
           <w:tcPr>
             <w:tcW w:w="492" w:type="dxa"/>
+            <w:tcMar>
+              <w:left w:w="454" w:type="dxa"/>
+            </w:tcMar>
           </w:tcPr>
           <w:p>
             <w:pPr>
@@ -3328,6 +3543,9 @@
         <w:tc>
           <w:tcPr>
             <w:tcW w:w="513" w:type="dxa"/>
+            <w:tcMar>
+              <w:left w:w="454" w:type="dxa"/>
+            </w:tcMar>
           </w:tcPr>
           <w:p>
             <w:pPr>
@@ -3361,10 +3579,13 @@
         <w:tc>
           <w:tcPr>
             <w:tcW w:w="822" w:type="dxa"/>
+            <w:tcMar>
+              <w:left w:w="454" w:type="dxa"/>
+            </w:tcMar>
           </w:tcPr>
           <w:p>
             <w:pPr>
-              <w:ind w:left="360"/>
+              <w:jc w:val="both"/>
               <w:rPr>
                 <w:rFonts w:ascii="Cambria" w:hAnsi="Cambria" w:cs="Times New Roman"/>
                 <w:lang w:val="en-US"/>
@@ -3405,6 +3626,9 @@
         <w:tc>
           <w:tcPr>
             <w:tcW w:w="4253" w:type="dxa"/>
+            <w:tcMar>
+              <w:left w:w="454" w:type="dxa"/>
+            </w:tcMar>
           </w:tcPr>
           <w:p>
             <w:pPr>
@@ -3427,6 +3651,9 @@
         <w:tc>
           <w:tcPr>
             <w:tcW w:w="1157" w:type="dxa"/>
+            <w:tcMar>
+              <w:left w:w="454" w:type="dxa"/>
+            </w:tcMar>
           </w:tcPr>
           <w:p>
             <w:pPr>
@@ -3450,6 +3677,9 @@
         <w:tc>
           <w:tcPr>
             <w:tcW w:w="556" w:type="dxa"/>
+            <w:tcMar>
+              <w:left w:w="454" w:type="dxa"/>
+            </w:tcMar>
             <w:vAlign w:val="center"/>
           </w:tcPr>
           <w:p>
@@ -3474,6 +3704,9 @@
         <w:tc>
           <w:tcPr>
             <w:tcW w:w="503" w:type="dxa"/>
+            <w:tcMar>
+              <w:left w:w="454" w:type="dxa"/>
+            </w:tcMar>
             <w:vAlign w:val="center"/>
           </w:tcPr>
           <w:p>
@@ -3498,6 +3731,9 @@
         <w:tc>
           <w:tcPr>
             <w:tcW w:w="492" w:type="dxa"/>
+            <w:tcMar>
+              <w:left w:w="454" w:type="dxa"/>
+            </w:tcMar>
             <w:vAlign w:val="center"/>
           </w:tcPr>
           <w:p>
@@ -3522,6 +3758,9 @@
         <w:tc>
           <w:tcPr>
             <w:tcW w:w="513" w:type="dxa"/>
+            <w:tcMar>
+              <w:left w:w="454" w:type="dxa"/>
+            </w:tcMar>
             <w:vAlign w:val="center"/>
           </w:tcPr>
           <w:p>
@@ -3576,6 +3815,9 @@
           <w:tcPr>
             <w:tcW w:w="6232" w:type="dxa"/>
             <w:gridSpan w:val="3"/>
+            <w:tcMar>
+              <w:left w:w="454" w:type="dxa"/>
+            </w:tcMar>
             <w:vAlign w:val="center"/>
           </w:tcPr>
           <w:p>
@@ -3605,6 +3847,9 @@
           <w:tcPr>
             <w:tcW w:w="2064" w:type="dxa"/>
             <w:gridSpan w:val="4"/>
+            <w:tcMar>
+              <w:left w:w="454" w:type="dxa"/>
+            </w:tcMar>
           </w:tcPr>
           <w:p>
             <w:pPr>
@@ -3719,13 +3964,13 @@
         <w:tblLook w:val="04A0" w:firstRow="1" w:lastRow="0" w:firstColumn="1" w:lastColumn="0" w:noHBand="0" w:noVBand="1"/>
       </w:tblPr>
       <w:tblGrid>
-        <w:gridCol w:w="2330"/>
-        <w:gridCol w:w="1701"/>
-        <w:gridCol w:w="1085"/>
-        <w:gridCol w:w="483"/>
-        <w:gridCol w:w="494"/>
-        <w:gridCol w:w="489"/>
-        <w:gridCol w:w="1714"/>
+        <w:gridCol w:w="1765"/>
+        <w:gridCol w:w="1566"/>
+        <w:gridCol w:w="1150"/>
+        <w:gridCol w:w="743"/>
+        <w:gridCol w:w="750"/>
+        <w:gridCol w:w="747"/>
+        <w:gridCol w:w="1575"/>
       </w:tblGrid>
       <w:tr>
         <w:trPr>
@@ -3735,6 +3980,9 @@
         <w:tc>
           <w:tcPr>
             <w:tcW w:w="822" w:type="dxa"/>
+            <w:tcMar>
+              <w:left w:w="454" w:type="dxa"/>
+            </w:tcMar>
           </w:tcPr>
           <w:p>
             <w:pPr>
@@ -3762,6 +4010,9 @@
         <w:tc>
           <w:tcPr>
             <w:tcW w:w="4253" w:type="dxa"/>
+            <w:tcMar>
+              <w:left w:w="454" w:type="dxa"/>
+            </w:tcMar>
           </w:tcPr>
           <w:p>
             <w:pPr>
@@ -3789,6 +4040,9 @@
         <w:tc>
           <w:tcPr>
             <w:tcW w:w="1157" w:type="dxa"/>
+            <w:tcMar>
+              <w:left w:w="454" w:type="dxa"/>
+            </w:tcMar>
           </w:tcPr>
           <w:p>
             <w:pPr>
@@ -3816,6 +4070,9 @@
         <w:tc>
           <w:tcPr>
             <w:tcW w:w="556" w:type="dxa"/>
+            <w:tcMar>
+              <w:left w:w="454" w:type="dxa"/>
+            </w:tcMar>
           </w:tcPr>
           <w:p>
             <w:pPr>
@@ -3843,6 +4100,9 @@
         <w:tc>
           <w:tcPr>
             <w:tcW w:w="503" w:type="dxa"/>
+            <w:tcMar>
+              <w:left w:w="454" w:type="dxa"/>
+            </w:tcMar>
           </w:tcPr>
           <w:p>
             <w:pPr>
@@ -3870,6 +4130,9 @@
         <w:tc>
           <w:tcPr>
             <w:tcW w:w="492" w:type="dxa"/>
+            <w:tcMar>
+              <w:left w:w="454" w:type="dxa"/>
+            </w:tcMar>
           </w:tcPr>
           <w:p>
             <w:pPr>
@@ -3897,6 +4160,9 @@
         <w:tc>
           <w:tcPr>
             <w:tcW w:w="513" w:type="dxa"/>
+            <w:tcMar>
+              <w:left w:w="454" w:type="dxa"/>
+            </w:tcMar>
           </w:tcPr>
           <w:p>
             <w:pPr>
@@ -3930,10 +4196,12 @@
         <w:tc>
           <w:tcPr>
             <w:tcW w:w="822" w:type="dxa"/>
+            <w:tcMar>
+              <w:left w:w="454" w:type="dxa"/>
+            </w:tcMar>
           </w:tcPr>
           <w:p>
             <w:pPr>
-              <w:ind w:left="360"/>
               <w:rPr>
                 <w:rFonts w:ascii="Cambria" w:hAnsi="Cambria" w:cs="Times New Roman"/>
                 <w:lang w:val="en-US"/>
@@ -3974,6 +4242,9 @@
         <w:tc>
           <w:tcPr>
             <w:tcW w:w="4253" w:type="dxa"/>
+            <w:tcMar>
+              <w:left w:w="454" w:type="dxa"/>
+            </w:tcMar>
           </w:tcPr>
           <w:p>
             <w:pPr>
@@ -3996,6 +4267,9 @@
         <w:tc>
           <w:tcPr>
             <w:tcW w:w="1157" w:type="dxa"/>
+            <w:tcMar>
+              <w:left w:w="454" w:type="dxa"/>
+            </w:tcMar>
           </w:tcPr>
           <w:p>
             <w:pPr>
@@ -4019,6 +4293,9 @@
         <w:tc>
           <w:tcPr>
             <w:tcW w:w="556" w:type="dxa"/>
+            <w:tcMar>
+              <w:left w:w="454" w:type="dxa"/>
+            </w:tcMar>
             <w:vAlign w:val="center"/>
           </w:tcPr>
           <w:p>
@@ -4043,6 +4320,9 @@
         <w:tc>
           <w:tcPr>
             <w:tcW w:w="503" w:type="dxa"/>
+            <w:tcMar>
+              <w:left w:w="454" w:type="dxa"/>
+            </w:tcMar>
             <w:vAlign w:val="center"/>
           </w:tcPr>
           <w:p>
@@ -4067,6 +4347,9 @@
         <w:tc>
           <w:tcPr>
             <w:tcW w:w="492" w:type="dxa"/>
+            <w:tcMar>
+              <w:left w:w="454" w:type="dxa"/>
+            </w:tcMar>
             <w:vAlign w:val="center"/>
           </w:tcPr>
           <w:p>
@@ -4091,6 +4374,9 @@
         <w:tc>
           <w:tcPr>
             <w:tcW w:w="513" w:type="dxa"/>
+            <w:tcMar>
+              <w:left w:w="454" w:type="dxa"/>
+            </w:tcMar>
             <w:vAlign w:val="center"/>
           </w:tcPr>
           <w:p>
@@ -4145,6 +4431,9 @@
           <w:tcPr>
             <w:tcW w:w="6232" w:type="dxa"/>
             <w:gridSpan w:val="3"/>
+            <w:tcMar>
+              <w:left w:w="454" w:type="dxa"/>
+            </w:tcMar>
             <w:vAlign w:val="center"/>
           </w:tcPr>
           <w:p>
@@ -4174,6 +4463,9 @@
           <w:tcPr>
             <w:tcW w:w="2064" w:type="dxa"/>
             <w:gridSpan w:val="4"/>
+            <w:tcMar>
+              <w:left w:w="454" w:type="dxa"/>
+            </w:tcMar>
           </w:tcPr>
           <w:p>
             <w:pPr>
@@ -4270,13 +4562,13 @@
         <w:tblLook w:val="04A0" w:firstRow="1" w:lastRow="0" w:firstColumn="1" w:lastColumn="0" w:noHBand="0" w:noVBand="1"/>
       </w:tblPr>
       <w:tblGrid>
-        <w:gridCol w:w="2336"/>
-        <w:gridCol w:w="1693"/>
-        <w:gridCol w:w="1081"/>
-        <w:gridCol w:w="482"/>
-        <w:gridCol w:w="493"/>
-        <w:gridCol w:w="488"/>
-        <w:gridCol w:w="1723"/>
+        <w:gridCol w:w="1770"/>
+        <w:gridCol w:w="1561"/>
+        <w:gridCol w:w="1147"/>
+        <w:gridCol w:w="742"/>
+        <w:gridCol w:w="749"/>
+        <w:gridCol w:w="746"/>
+        <w:gridCol w:w="1581"/>
       </w:tblGrid>
       <w:tr>
         <w:trPr>
@@ -4286,6 +4578,9 @@
         <w:tc>
           <w:tcPr>
             <w:tcW w:w="822" w:type="dxa"/>
+            <w:tcMar>
+              <w:left w:w="454" w:type="dxa"/>
+            </w:tcMar>
           </w:tcPr>
           <w:p>
             <w:pPr>
@@ -4313,6 +4608,9 @@
         <w:tc>
           <w:tcPr>
             <w:tcW w:w="4253" w:type="dxa"/>
+            <w:tcMar>
+              <w:left w:w="454" w:type="dxa"/>
+            </w:tcMar>
           </w:tcPr>
           <w:p>
             <w:pPr>
@@ -4340,6 +4638,9 @@
         <w:tc>
           <w:tcPr>
             <w:tcW w:w="1157" w:type="dxa"/>
+            <w:tcMar>
+              <w:left w:w="454" w:type="dxa"/>
+            </w:tcMar>
           </w:tcPr>
           <w:p>
             <w:pPr>
@@ -4367,6 +4668,9 @@
         <w:tc>
           <w:tcPr>
             <w:tcW w:w="556" w:type="dxa"/>
+            <w:tcMar>
+              <w:left w:w="454" w:type="dxa"/>
+            </w:tcMar>
           </w:tcPr>
           <w:p>
             <w:pPr>
@@ -4394,6 +4698,9 @@
         <w:tc>
           <w:tcPr>
             <w:tcW w:w="503" w:type="dxa"/>
+            <w:tcMar>
+              <w:left w:w="454" w:type="dxa"/>
+            </w:tcMar>
           </w:tcPr>
           <w:p>
             <w:pPr>
@@ -4421,6 +4728,9 @@
         <w:tc>
           <w:tcPr>
             <w:tcW w:w="492" w:type="dxa"/>
+            <w:tcMar>
+              <w:left w:w="454" w:type="dxa"/>
+            </w:tcMar>
           </w:tcPr>
           <w:p>
             <w:pPr>
@@ -4448,6 +4758,9 @@
         <w:tc>
           <w:tcPr>
             <w:tcW w:w="513" w:type="dxa"/>
+            <w:tcMar>
+              <w:left w:w="454" w:type="dxa"/>
+            </w:tcMar>
           </w:tcPr>
           <w:p>
             <w:pPr>
@@ -4481,10 +4794,12 @@
         <w:tc>
           <w:tcPr>
             <w:tcW w:w="822" w:type="dxa"/>
+            <w:tcMar>
+              <w:left w:w="454" w:type="dxa"/>
+            </w:tcMar>
           </w:tcPr>
           <w:p>
             <w:pPr>
-              <w:ind w:left="360"/>
               <w:rPr>
                 <w:rFonts w:ascii="Cambria" w:hAnsi="Cambria" w:cs="Times New Roman"/>
                 <w:lang w:val="en-US"/>
@@ -4525,6 +4840,9 @@
         <w:tc>
           <w:tcPr>
             <w:tcW w:w="4253" w:type="dxa"/>
+            <w:tcMar>
+              <w:left w:w="454" w:type="dxa"/>
+            </w:tcMar>
           </w:tcPr>
           <w:p>
             <w:pPr>
@@ -4547,6 +4865,9 @@
         <w:tc>
           <w:tcPr>
             <w:tcW w:w="1157" w:type="dxa"/>
+            <w:tcMar>
+              <w:left w:w="454" w:type="dxa"/>
+            </w:tcMar>
           </w:tcPr>
           <w:p>
             <w:pPr>
@@ -4570,6 +4891,9 @@
         <w:tc>
           <w:tcPr>
             <w:tcW w:w="556" w:type="dxa"/>
+            <w:tcMar>
+              <w:left w:w="454" w:type="dxa"/>
+            </w:tcMar>
             <w:vAlign w:val="center"/>
           </w:tcPr>
           <w:p>
@@ -4594,6 +4918,9 @@
         <w:tc>
           <w:tcPr>
             <w:tcW w:w="503" w:type="dxa"/>
+            <w:tcMar>
+              <w:left w:w="454" w:type="dxa"/>
+            </w:tcMar>
             <w:vAlign w:val="center"/>
           </w:tcPr>
           <w:p>
@@ -4618,6 +4945,9 @@
         <w:tc>
           <w:tcPr>
             <w:tcW w:w="492" w:type="dxa"/>
+            <w:tcMar>
+              <w:left w:w="454" w:type="dxa"/>
+            </w:tcMar>
             <w:vAlign w:val="center"/>
           </w:tcPr>
           <w:p>
@@ -4642,6 +4972,9 @@
         <w:tc>
           <w:tcPr>
             <w:tcW w:w="513" w:type="dxa"/>
+            <w:tcMar>
+              <w:left w:w="454" w:type="dxa"/>
+            </w:tcMar>
             <w:vAlign w:val="center"/>
           </w:tcPr>
           <w:p>
@@ -4696,6 +5029,9 @@
           <w:tcPr>
             <w:tcW w:w="6232" w:type="dxa"/>
             <w:gridSpan w:val="3"/>
+            <w:tcMar>
+              <w:left w:w="454" w:type="dxa"/>
+            </w:tcMar>
             <w:vAlign w:val="center"/>
           </w:tcPr>
           <w:p>
@@ -4725,6 +5061,9 @@
           <w:tcPr>
             <w:tcW w:w="2064" w:type="dxa"/>
             <w:gridSpan w:val="4"/>
+            <w:tcMar>
+              <w:left w:w="454" w:type="dxa"/>
+            </w:tcMar>
           </w:tcPr>
           <w:p>
             <w:pPr>
@@ -4824,13 +5163,13 @@
         <w:tblLook w:val="04A0" w:firstRow="1" w:lastRow="0" w:firstColumn="1" w:lastColumn="0" w:noHBand="0" w:noVBand="1"/>
       </w:tblPr>
       <w:tblGrid>
-        <w:gridCol w:w="2340"/>
-        <w:gridCol w:w="1689"/>
-        <w:gridCol w:w="1079"/>
-        <w:gridCol w:w="481"/>
-        <w:gridCol w:w="492"/>
-        <w:gridCol w:w="487"/>
-        <w:gridCol w:w="1728"/>
+        <w:gridCol w:w="1774"/>
+        <w:gridCol w:w="1558"/>
+        <w:gridCol w:w="1145"/>
+        <w:gridCol w:w="741"/>
+        <w:gridCol w:w="749"/>
+        <w:gridCol w:w="745"/>
+        <w:gridCol w:w="1584"/>
       </w:tblGrid>
       <w:tr>
         <w:trPr>
@@ -4840,6 +5179,9 @@
         <w:tc>
           <w:tcPr>
             <w:tcW w:w="822" w:type="dxa"/>
+            <w:tcMar>
+              <w:left w:w="454" w:type="dxa"/>
+            </w:tcMar>
           </w:tcPr>
           <w:p>
             <w:pPr>
@@ -4867,6 +5209,9 @@
         <w:tc>
           <w:tcPr>
             <w:tcW w:w="4253" w:type="dxa"/>
+            <w:tcMar>
+              <w:left w:w="454" w:type="dxa"/>
+            </w:tcMar>
           </w:tcPr>
           <w:p>
             <w:pPr>
@@ -4894,6 +5239,9 @@
         <w:tc>
           <w:tcPr>
             <w:tcW w:w="1157" w:type="dxa"/>
+            <w:tcMar>
+              <w:left w:w="454" w:type="dxa"/>
+            </w:tcMar>
           </w:tcPr>
           <w:p>
             <w:pPr>
@@ -4921,6 +5269,9 @@
         <w:tc>
           <w:tcPr>
             <w:tcW w:w="556" w:type="dxa"/>
+            <w:tcMar>
+              <w:left w:w="454" w:type="dxa"/>
+            </w:tcMar>
           </w:tcPr>
           <w:p>
             <w:pPr>
@@ -4948,6 +5299,9 @@
         <w:tc>
           <w:tcPr>
             <w:tcW w:w="503" w:type="dxa"/>
+            <w:tcMar>
+              <w:left w:w="454" w:type="dxa"/>
+            </w:tcMar>
           </w:tcPr>
           <w:p>
             <w:pPr>
@@ -4975,6 +5329,9 @@
         <w:tc>
           <w:tcPr>
             <w:tcW w:w="492" w:type="dxa"/>
+            <w:tcMar>
+              <w:left w:w="454" w:type="dxa"/>
+            </w:tcMar>
           </w:tcPr>
           <w:p>
             <w:pPr>
@@ -5002,6 +5359,9 @@
         <w:tc>
           <w:tcPr>
             <w:tcW w:w="513" w:type="dxa"/>
+            <w:tcMar>
+              <w:left w:w="454" w:type="dxa"/>
+            </w:tcMar>
           </w:tcPr>
           <w:p>
             <w:pPr>
@@ -5035,10 +5395,12 @@
         <w:tc>
           <w:tcPr>
             <w:tcW w:w="822" w:type="dxa"/>
+            <w:tcMar>
+              <w:left w:w="454" w:type="dxa"/>
+            </w:tcMar>
           </w:tcPr>
           <w:p>
             <w:pPr>
-              <w:ind w:left="360"/>
               <w:rPr>
                 <w:rFonts w:ascii="Cambria" w:hAnsi="Cambria" w:cs="Times New Roman"/>
                 <w:lang w:val="en-US"/>
@@ -5079,6 +5441,9 @@
         <w:tc>
           <w:tcPr>
             <w:tcW w:w="4253" w:type="dxa"/>
+            <w:tcMar>
+              <w:left w:w="454" w:type="dxa"/>
+            </w:tcMar>
           </w:tcPr>
           <w:p>
             <w:pPr>
@@ -5101,6 +5466,9 @@
         <w:tc>
           <w:tcPr>
             <w:tcW w:w="1157" w:type="dxa"/>
+            <w:tcMar>
+              <w:left w:w="454" w:type="dxa"/>
+            </w:tcMar>
           </w:tcPr>
           <w:p>
             <w:pPr>
@@ -5124,6 +5492,9 @@
         <w:tc>
           <w:tcPr>
             <w:tcW w:w="556" w:type="dxa"/>
+            <w:tcMar>
+              <w:left w:w="454" w:type="dxa"/>
+            </w:tcMar>
             <w:vAlign w:val="center"/>
           </w:tcPr>
           <w:p>
@@ -5148,6 +5519,9 @@
         <w:tc>
           <w:tcPr>
             <w:tcW w:w="503" w:type="dxa"/>
+            <w:tcMar>
+              <w:left w:w="454" w:type="dxa"/>
+            </w:tcMar>
             <w:vAlign w:val="center"/>
           </w:tcPr>
           <w:p>
@@ -5172,6 +5546,9 @@
         <w:tc>
           <w:tcPr>
             <w:tcW w:w="492" w:type="dxa"/>
+            <w:tcMar>
+              <w:left w:w="454" w:type="dxa"/>
+            </w:tcMar>
             <w:vAlign w:val="center"/>
           </w:tcPr>
           <w:p>
@@ -5196,6 +5573,9 @@
         <w:tc>
           <w:tcPr>
             <w:tcW w:w="513" w:type="dxa"/>
+            <w:tcMar>
+              <w:left w:w="454" w:type="dxa"/>
+            </w:tcMar>
             <w:vAlign w:val="center"/>
           </w:tcPr>
           <w:p>
@@ -5250,6 +5630,9 @@
           <w:tcPr>
             <w:tcW w:w="6232" w:type="dxa"/>
             <w:gridSpan w:val="3"/>
+            <w:tcMar>
+              <w:left w:w="454" w:type="dxa"/>
+            </w:tcMar>
             <w:vAlign w:val="center"/>
           </w:tcPr>
           <w:p>
@@ -5279,6 +5662,9 @@
           <w:tcPr>
             <w:tcW w:w="2064" w:type="dxa"/>
             <w:gridSpan w:val="4"/>
+            <w:tcMar>
+              <w:left w:w="454" w:type="dxa"/>
+            </w:tcMar>
           </w:tcPr>
           <w:p>
             <w:pPr>
@@ -5385,13 +5771,13 @@
         <w:tblLook w:val="04A0" w:firstRow="1" w:lastRow="0" w:firstColumn="1" w:lastColumn="0" w:noHBand="0" w:noVBand="1"/>
       </w:tblPr>
       <w:tblGrid>
-        <w:gridCol w:w="2335"/>
-        <w:gridCol w:w="1695"/>
-        <w:gridCol w:w="1082"/>
-        <w:gridCol w:w="482"/>
-        <w:gridCol w:w="493"/>
-        <w:gridCol w:w="489"/>
-        <w:gridCol w:w="1720"/>
+        <w:gridCol w:w="1770"/>
+        <w:gridCol w:w="1562"/>
+        <w:gridCol w:w="1148"/>
+        <w:gridCol w:w="742"/>
+        <w:gridCol w:w="749"/>
+        <w:gridCol w:w="746"/>
+        <w:gridCol w:w="1579"/>
       </w:tblGrid>
       <w:tr>
         <w:trPr>
@@ -5401,6 +5787,9 @@
         <w:tc>
           <w:tcPr>
             <w:tcW w:w="822" w:type="dxa"/>
+            <w:tcMar>
+              <w:left w:w="454" w:type="dxa"/>
+            </w:tcMar>
           </w:tcPr>
           <w:p>
             <w:pPr>
@@ -5421,6 +5810,7 @@
                 <w:bCs/>
                 <w:lang w:val="en-US"/>
               </w:rPr>
+              <w:lastRenderedPageBreak/>
               <w:t>S. No.</w:t>
             </w:r>
           </w:p>
@@ -5428,6 +5818,9 @@
         <w:tc>
           <w:tcPr>
             <w:tcW w:w="4253" w:type="dxa"/>
+            <w:tcMar>
+              <w:left w:w="454" w:type="dxa"/>
+            </w:tcMar>
           </w:tcPr>
           <w:p>
             <w:pPr>
@@ -5455,6 +5848,9 @@
         <w:tc>
           <w:tcPr>
             <w:tcW w:w="1157" w:type="dxa"/>
+            <w:tcMar>
+              <w:left w:w="454" w:type="dxa"/>
+            </w:tcMar>
           </w:tcPr>
           <w:p>
             <w:pPr>
@@ -5482,6 +5878,9 @@
         <w:tc>
           <w:tcPr>
             <w:tcW w:w="556" w:type="dxa"/>
+            <w:tcMar>
+              <w:left w:w="454" w:type="dxa"/>
+            </w:tcMar>
           </w:tcPr>
           <w:p>
             <w:pPr>
@@ -5509,6 +5908,9 @@
         <w:tc>
           <w:tcPr>
             <w:tcW w:w="503" w:type="dxa"/>
+            <w:tcMar>
+              <w:left w:w="454" w:type="dxa"/>
+            </w:tcMar>
           </w:tcPr>
           <w:p>
             <w:pPr>
@@ -5536,6 +5938,9 @@
         <w:tc>
           <w:tcPr>
             <w:tcW w:w="492" w:type="dxa"/>
+            <w:tcMar>
+              <w:left w:w="454" w:type="dxa"/>
+            </w:tcMar>
           </w:tcPr>
           <w:p>
             <w:pPr>
@@ -5563,6 +5968,9 @@
         <w:tc>
           <w:tcPr>
             <w:tcW w:w="513" w:type="dxa"/>
+            <w:tcMar>
+              <w:left w:w="454" w:type="dxa"/>
+            </w:tcMar>
           </w:tcPr>
           <w:p>
             <w:pPr>
@@ -5596,10 +6004,12 @@
         <w:tc>
           <w:tcPr>
             <w:tcW w:w="822" w:type="dxa"/>
+            <w:tcMar>
+              <w:left w:w="454" w:type="dxa"/>
+            </w:tcMar>
           </w:tcPr>
           <w:p>
             <w:pPr>
-              <w:ind w:left="360"/>
               <w:rPr>
                 <w:rFonts w:ascii="Cambria" w:hAnsi="Cambria" w:cs="Times New Roman"/>
                 <w:lang w:val="en-US"/>
@@ -5633,6 +6043,9 @@
         <w:tc>
           <w:tcPr>
             <w:tcW w:w="4253" w:type="dxa"/>
+            <w:tcMar>
+              <w:left w:w="454" w:type="dxa"/>
+            </w:tcMar>
           </w:tcPr>
           <w:p>
             <w:pPr>
@@ -5655,6 +6068,9 @@
         <w:tc>
           <w:tcPr>
             <w:tcW w:w="1157" w:type="dxa"/>
+            <w:tcMar>
+              <w:left w:w="454" w:type="dxa"/>
+            </w:tcMar>
           </w:tcPr>
           <w:p>
             <w:pPr>
@@ -5678,6 +6094,9 @@
         <w:tc>
           <w:tcPr>
             <w:tcW w:w="556" w:type="dxa"/>
+            <w:tcMar>
+              <w:left w:w="454" w:type="dxa"/>
+            </w:tcMar>
             <w:vAlign w:val="center"/>
           </w:tcPr>
           <w:p>
@@ -5702,6 +6121,9 @@
         <w:tc>
           <w:tcPr>
             <w:tcW w:w="503" w:type="dxa"/>
+            <w:tcMar>
+              <w:left w:w="454" w:type="dxa"/>
+            </w:tcMar>
             <w:vAlign w:val="center"/>
           </w:tcPr>
           <w:p>
@@ -5726,6 +6148,9 @@
         <w:tc>
           <w:tcPr>
             <w:tcW w:w="492" w:type="dxa"/>
+            <w:tcMar>
+              <w:left w:w="454" w:type="dxa"/>
+            </w:tcMar>
             <w:vAlign w:val="center"/>
           </w:tcPr>
           <w:p>
@@ -5750,6 +6175,9 @@
         <w:tc>
           <w:tcPr>
             <w:tcW w:w="513" w:type="dxa"/>
+            <w:tcMar>
+              <w:left w:w="454" w:type="dxa"/>
+            </w:tcMar>
             <w:vAlign w:val="center"/>
           </w:tcPr>
           <w:p>
@@ -5797,6 +6225,9 @@
           <w:tcPr>
             <w:tcW w:w="6232" w:type="dxa"/>
             <w:gridSpan w:val="3"/>
+            <w:tcMar>
+              <w:left w:w="454" w:type="dxa"/>
+            </w:tcMar>
             <w:vAlign w:val="center"/>
           </w:tcPr>
           <w:p>
@@ -5826,6 +6257,9 @@
           <w:tcPr>
             <w:tcW w:w="2064" w:type="dxa"/>
             <w:gridSpan w:val="4"/>
+            <w:tcMar>
+              <w:left w:w="454" w:type="dxa"/>
+            </w:tcMar>
           </w:tcPr>
           <w:p>
             <w:pPr>
@@ -5888,13 +6322,13 @@
         <w:tblLook w:val="04A0" w:firstRow="1" w:lastRow="0" w:firstColumn="1" w:lastColumn="0" w:noHBand="0" w:noVBand="1"/>
       </w:tblPr>
       <w:tblGrid>
-        <w:gridCol w:w="2338"/>
-        <w:gridCol w:w="1692"/>
-        <w:gridCol w:w="1080"/>
-        <w:gridCol w:w="481"/>
-        <w:gridCol w:w="492"/>
-        <w:gridCol w:w="488"/>
-        <w:gridCol w:w="1725"/>
+        <w:gridCol w:w="1773"/>
+        <w:gridCol w:w="1559"/>
+        <w:gridCol w:w="1146"/>
+        <w:gridCol w:w="741"/>
+        <w:gridCol w:w="749"/>
+        <w:gridCol w:w="746"/>
+        <w:gridCol w:w="1582"/>
       </w:tblGrid>
       <w:tr>
         <w:trPr>
@@ -5904,6 +6338,9 @@
         <w:tc>
           <w:tcPr>
             <w:tcW w:w="822" w:type="dxa"/>
+            <w:tcMar>
+              <w:left w:w="454" w:type="dxa"/>
+            </w:tcMar>
           </w:tcPr>
           <w:p>
             <w:pPr>
@@ -5924,7 +6361,6 @@
                 <w:bCs/>
                 <w:lang w:val="en-US"/>
               </w:rPr>
-              <w:lastRenderedPageBreak/>
               <w:t>S. No.</w:t>
             </w:r>
           </w:p>
@@ -5932,6 +6368,9 @@
         <w:tc>
           <w:tcPr>
             <w:tcW w:w="4253" w:type="dxa"/>
+            <w:tcMar>
+              <w:left w:w="454" w:type="dxa"/>
+            </w:tcMar>
           </w:tcPr>
           <w:p>
             <w:pPr>
@@ -5959,6 +6398,9 @@
         <w:tc>
           <w:tcPr>
             <w:tcW w:w="1157" w:type="dxa"/>
+            <w:tcMar>
+              <w:left w:w="454" w:type="dxa"/>
+            </w:tcMar>
           </w:tcPr>
           <w:p>
             <w:pPr>
@@ -5986,6 +6428,9 @@
         <w:tc>
           <w:tcPr>
             <w:tcW w:w="556" w:type="dxa"/>
+            <w:tcMar>
+              <w:left w:w="454" w:type="dxa"/>
+            </w:tcMar>
           </w:tcPr>
           <w:p>
             <w:pPr>
@@ -6013,6 +6458,9 @@
         <w:tc>
           <w:tcPr>
             <w:tcW w:w="503" w:type="dxa"/>
+            <w:tcMar>
+              <w:left w:w="454" w:type="dxa"/>
+            </w:tcMar>
           </w:tcPr>
           <w:p>
             <w:pPr>
@@ -6040,6 +6488,9 @@
         <w:tc>
           <w:tcPr>
             <w:tcW w:w="492" w:type="dxa"/>
+            <w:tcMar>
+              <w:left w:w="454" w:type="dxa"/>
+            </w:tcMar>
           </w:tcPr>
           <w:p>
             <w:pPr>
@@ -6067,6 +6518,9 @@
         <w:tc>
           <w:tcPr>
             <w:tcW w:w="513" w:type="dxa"/>
+            <w:tcMar>
+              <w:left w:w="454" w:type="dxa"/>
+            </w:tcMar>
           </w:tcPr>
           <w:p>
             <w:pPr>
@@ -6100,10 +6554,12 @@
         <w:tc>
           <w:tcPr>
             <w:tcW w:w="822" w:type="dxa"/>
+            <w:tcMar>
+              <w:left w:w="454" w:type="dxa"/>
+            </w:tcMar>
           </w:tcPr>
           <w:p>
             <w:pPr>
-              <w:ind w:left="360"/>
               <w:rPr>
                 <w:rFonts w:ascii="Cambria" w:hAnsi="Cambria" w:cs="Times New Roman"/>
                 <w:lang w:val="en-US"/>
@@ -6144,6 +6600,9 @@
         <w:tc>
           <w:tcPr>
             <w:tcW w:w="4253" w:type="dxa"/>
+            <w:tcMar>
+              <w:left w:w="454" w:type="dxa"/>
+            </w:tcMar>
           </w:tcPr>
           <w:p>
             <w:pPr>
@@ -6166,6 +6625,9 @@
         <w:tc>
           <w:tcPr>
             <w:tcW w:w="1157" w:type="dxa"/>
+            <w:tcMar>
+              <w:left w:w="454" w:type="dxa"/>
+            </w:tcMar>
           </w:tcPr>
           <w:p>
             <w:pPr>
@@ -6189,6 +6651,9 @@
         <w:tc>
           <w:tcPr>
             <w:tcW w:w="556" w:type="dxa"/>
+            <w:tcMar>
+              <w:left w:w="454" w:type="dxa"/>
+            </w:tcMar>
             <w:vAlign w:val="center"/>
           </w:tcPr>
           <w:p>
@@ -6213,6 +6678,9 @@
         <w:tc>
           <w:tcPr>
             <w:tcW w:w="503" w:type="dxa"/>
+            <w:tcMar>
+              <w:left w:w="454" w:type="dxa"/>
+            </w:tcMar>
             <w:vAlign w:val="center"/>
           </w:tcPr>
           <w:p>
@@ -6237,6 +6705,9 @@
         <w:tc>
           <w:tcPr>
             <w:tcW w:w="492" w:type="dxa"/>
+            <w:tcMar>
+              <w:left w:w="454" w:type="dxa"/>
+            </w:tcMar>
             <w:vAlign w:val="center"/>
           </w:tcPr>
           <w:p>
@@ -6261,6 +6732,9 @@
         <w:tc>
           <w:tcPr>
             <w:tcW w:w="513" w:type="dxa"/>
+            <w:tcMar>
+              <w:left w:w="454" w:type="dxa"/>
+            </w:tcMar>
             <w:vAlign w:val="center"/>
           </w:tcPr>
           <w:p>
@@ -6315,6 +6789,9 @@
           <w:tcPr>
             <w:tcW w:w="6232" w:type="dxa"/>
             <w:gridSpan w:val="3"/>
+            <w:tcMar>
+              <w:left w:w="454" w:type="dxa"/>
+            </w:tcMar>
             <w:vAlign w:val="center"/>
           </w:tcPr>
           <w:p>
@@ -6344,6 +6821,9 @@
           <w:tcPr>
             <w:tcW w:w="2064" w:type="dxa"/>
             <w:gridSpan w:val="4"/>
+            <w:tcMar>
+              <w:left w:w="454" w:type="dxa"/>
+            </w:tcMar>
           </w:tcPr>
           <w:p>
             <w:pPr>
@@ -6426,13 +6906,13 @@
         <w:tblLook w:val="04A0" w:firstRow="1" w:lastRow="0" w:firstColumn="1" w:lastColumn="0" w:noHBand="0" w:noVBand="1"/>
       </w:tblPr>
       <w:tblGrid>
-        <w:gridCol w:w="2323"/>
-        <w:gridCol w:w="1708"/>
-        <w:gridCol w:w="1090"/>
-        <w:gridCol w:w="484"/>
-        <w:gridCol w:w="496"/>
-        <w:gridCol w:w="491"/>
-        <w:gridCol w:w="1704"/>
+        <w:gridCol w:w="1761"/>
+        <w:gridCol w:w="1571"/>
+        <w:gridCol w:w="1153"/>
+        <w:gridCol w:w="744"/>
+        <w:gridCol w:w="751"/>
+        <w:gridCol w:w="748"/>
+        <w:gridCol w:w="1568"/>
       </w:tblGrid>
       <w:tr>
         <w:trPr>
@@ -6442,6 +6922,9 @@
         <w:tc>
           <w:tcPr>
             <w:tcW w:w="822" w:type="dxa"/>
+            <w:tcMar>
+              <w:left w:w="454" w:type="dxa"/>
+            </w:tcMar>
           </w:tcPr>
           <w:p>
             <w:pPr>
@@ -6469,6 +6952,9 @@
         <w:tc>
           <w:tcPr>
             <w:tcW w:w="4253" w:type="dxa"/>
+            <w:tcMar>
+              <w:left w:w="454" w:type="dxa"/>
+            </w:tcMar>
           </w:tcPr>
           <w:p>
             <w:pPr>
@@ -6496,6 +6982,9 @@
         <w:tc>
           <w:tcPr>
             <w:tcW w:w="1157" w:type="dxa"/>
+            <w:tcMar>
+              <w:left w:w="454" w:type="dxa"/>
+            </w:tcMar>
           </w:tcPr>
           <w:p>
             <w:pPr>
@@ -6523,6 +7012,9 @@
         <w:tc>
           <w:tcPr>
             <w:tcW w:w="556" w:type="dxa"/>
+            <w:tcMar>
+              <w:left w:w="454" w:type="dxa"/>
+            </w:tcMar>
           </w:tcPr>
           <w:p>
             <w:pPr>
@@ -6550,6 +7042,9 @@
         <w:tc>
           <w:tcPr>
             <w:tcW w:w="503" w:type="dxa"/>
+            <w:tcMar>
+              <w:left w:w="454" w:type="dxa"/>
+            </w:tcMar>
           </w:tcPr>
           <w:p>
             <w:pPr>
@@ -6577,6 +7072,9 @@
         <w:tc>
           <w:tcPr>
             <w:tcW w:w="492" w:type="dxa"/>
+            <w:tcMar>
+              <w:left w:w="454" w:type="dxa"/>
+            </w:tcMar>
           </w:tcPr>
           <w:p>
             <w:pPr>
@@ -6604,6 +7102,9 @@
         <w:tc>
           <w:tcPr>
             <w:tcW w:w="513" w:type="dxa"/>
+            <w:tcMar>
+              <w:left w:w="454" w:type="dxa"/>
+            </w:tcMar>
           </w:tcPr>
           <w:p>
             <w:pPr>
@@ -6637,10 +7138,12 @@
         <w:tc>
           <w:tcPr>
             <w:tcW w:w="822" w:type="dxa"/>
+            <w:tcMar>
+              <w:left w:w="454" w:type="dxa"/>
+            </w:tcMar>
           </w:tcPr>
           <w:p>
             <w:pPr>
-              <w:ind w:left="360"/>
               <w:rPr>
                 <w:rFonts w:ascii="Cambria" w:hAnsi="Cambria" w:cs="Times New Roman"/>
                 <w:lang w:val="en-US"/>
@@ -6681,6 +7184,9 @@
         <w:tc>
           <w:tcPr>
             <w:tcW w:w="4253" w:type="dxa"/>
+            <w:tcMar>
+              <w:left w:w="454" w:type="dxa"/>
+            </w:tcMar>
           </w:tcPr>
           <w:p>
             <w:pPr>
@@ -6703,6 +7209,9 @@
         <w:tc>
           <w:tcPr>
             <w:tcW w:w="1157" w:type="dxa"/>
+            <w:tcMar>
+              <w:left w:w="454" w:type="dxa"/>
+            </w:tcMar>
           </w:tcPr>
           <w:p>
             <w:pPr>
@@ -6726,6 +7235,9 @@
         <w:tc>
           <w:tcPr>
             <w:tcW w:w="556" w:type="dxa"/>
+            <w:tcMar>
+              <w:left w:w="454" w:type="dxa"/>
+            </w:tcMar>
             <w:vAlign w:val="center"/>
           </w:tcPr>
           <w:p>
@@ -6750,6 +7262,9 @@
         <w:tc>
           <w:tcPr>
             <w:tcW w:w="503" w:type="dxa"/>
+            <w:tcMar>
+              <w:left w:w="454" w:type="dxa"/>
+            </w:tcMar>
             <w:vAlign w:val="center"/>
           </w:tcPr>
           <w:p>
@@ -6774,6 +7289,9 @@
         <w:tc>
           <w:tcPr>
             <w:tcW w:w="492" w:type="dxa"/>
+            <w:tcMar>
+              <w:left w:w="454" w:type="dxa"/>
+            </w:tcMar>
             <w:vAlign w:val="center"/>
           </w:tcPr>
           <w:p>
@@ -6798,6 +7316,9 @@
         <w:tc>
           <w:tcPr>
             <w:tcW w:w="513" w:type="dxa"/>
+            <w:tcMar>
+              <w:left w:w="454" w:type="dxa"/>
+            </w:tcMar>
             <w:vAlign w:val="center"/>
           </w:tcPr>
           <w:p>
@@ -6852,6 +7373,9 @@
           <w:tcPr>
             <w:tcW w:w="6232" w:type="dxa"/>
             <w:gridSpan w:val="3"/>
+            <w:tcMar>
+              <w:left w:w="454" w:type="dxa"/>
+            </w:tcMar>
             <w:vAlign w:val="center"/>
           </w:tcPr>
           <w:p>
@@ -6881,6 +7405,9 @@
           <w:tcPr>
             <w:tcW w:w="2064" w:type="dxa"/>
             <w:gridSpan w:val="4"/>
+            <w:tcMar>
+              <w:left w:w="454" w:type="dxa"/>
+            </w:tcMar>
           </w:tcPr>
           <w:p>
             <w:pPr>
@@ -7793,6 +8320,7 @@
           <w:w w:val="105"/>
           <w:sz w:val="20"/>
         </w:rPr>
+        <w:lastRenderedPageBreak/>
         <w:t xml:space="preserve">For </w:t>
       </w:r>
       <w:r>
@@ -8772,6 +9300,8 @@
                 <w:lang w:val="en-US"/>
               </w:rPr>
             </w:pPr>
+            <w:proofErr w:type="spellStart"/>
+            <w:proofErr w:type="gramStart"/>
             <w:r>
               <w:rPr>
                 <w:rFonts w:ascii="Cambria" w:hAnsi="Cambria" w:cs="Times New Roman"/>
@@ -8779,8 +9309,10 @@
                 <w:bCs/>
                 <w:lang w:val="en-US"/>
               </w:rPr>
-              <w:t>S. No</w:t>
+              <w:t>S.No</w:t>
             </w:r>
+            <w:proofErr w:type="spellEnd"/>
+            <w:proofErr w:type="gramEnd"/>
           </w:p>
         </w:tc>
         <w:tc>
@@ -9329,6 +9861,8 @@
                 <w:lang w:val="en-US"/>
               </w:rPr>
             </w:pPr>
+            <w:proofErr w:type="spellStart"/>
+            <w:proofErr w:type="gramStart"/>
             <w:r>
               <w:rPr>
                 <w:rFonts w:ascii="Cambria" w:hAnsi="Cambria" w:cs="Times New Roman"/>
@@ -9336,8 +9870,10 @@
                 <w:bCs/>
                 <w:lang w:val="en-US"/>
               </w:rPr>
-              <w:t>S. No</w:t>
+              <w:t>S.No</w:t>
             </w:r>
+            <w:proofErr w:type="spellEnd"/>
+            <w:proofErr w:type="gramEnd"/>
           </w:p>
         </w:tc>
         <w:tc>
@@ -9846,6 +10382,7 @@
                 <w:bCs/>
                 <w:lang w:val="en-US"/>
               </w:rPr>
+              <w:lastRenderedPageBreak/>
               <w:t xml:space="preserve">Semester </w:t>
             </w:r>
             <w:r>
@@ -9888,6 +10425,8 @@
                 <w:lang w:val="en-US"/>
               </w:rPr>
             </w:pPr>
+            <w:proofErr w:type="spellStart"/>
+            <w:proofErr w:type="gramStart"/>
             <w:r>
               <w:rPr>
                 <w:rFonts w:ascii="Cambria" w:hAnsi="Cambria" w:cs="Times New Roman"/>
@@ -9895,8 +10434,10 @@
                 <w:bCs/>
                 <w:lang w:val="en-US"/>
               </w:rPr>
-              <w:t>S. No</w:t>
+              <w:t>S.No</w:t>
             </w:r>
+            <w:proofErr w:type="spellEnd"/>
+            <w:proofErr w:type="gramEnd"/>
           </w:p>
         </w:tc>
         <w:tc>
@@ -10405,7 +10946,6 @@
                 <w:bCs/>
                 <w:lang w:val="en-US"/>
               </w:rPr>
-              <w:lastRenderedPageBreak/>
               <w:t xml:space="preserve">Semester </w:t>
             </w:r>
             <w:r>
@@ -10448,6 +10988,8 @@
                 <w:lang w:val="en-US"/>
               </w:rPr>
             </w:pPr>
+            <w:proofErr w:type="spellStart"/>
+            <w:proofErr w:type="gramStart"/>
             <w:r>
               <w:rPr>
                 <w:rFonts w:ascii="Cambria" w:hAnsi="Cambria" w:cs="Times New Roman"/>
@@ -10455,8 +10997,10 @@
                 <w:bCs/>
                 <w:lang w:val="en-US"/>
               </w:rPr>
-              <w:t>S. No</w:t>
+              <w:t>S.No</w:t>
             </w:r>
+            <w:proofErr w:type="spellEnd"/>
+            <w:proofErr w:type="gramEnd"/>
           </w:p>
         </w:tc>
         <w:tc>
@@ -10998,6 +11542,8 @@
                 <w:lang w:val="en-US"/>
               </w:rPr>
             </w:pPr>
+            <w:proofErr w:type="spellStart"/>
+            <w:proofErr w:type="gramStart"/>
             <w:r>
               <w:rPr>
                 <w:rFonts w:ascii="Cambria" w:hAnsi="Cambria" w:cs="Times New Roman"/>
@@ -11005,8 +11551,10 @@
                 <w:bCs/>
                 <w:lang w:val="en-US"/>
               </w:rPr>
-              <w:t>S. No</w:t>
+              <w:t>S.No</w:t>
             </w:r>
+            <w:proofErr w:type="spellEnd"/>
+            <w:proofErr w:type="gramEnd"/>
           </w:p>
         </w:tc>
         <w:tc>
@@ -11557,6 +12105,8 @@
                 <w:lang w:val="en-US"/>
               </w:rPr>
             </w:pPr>
+            <w:proofErr w:type="spellStart"/>
+            <w:proofErr w:type="gramStart"/>
             <w:r>
               <w:rPr>
                 <w:rFonts w:ascii="Cambria" w:hAnsi="Cambria" w:cs="Times New Roman"/>
@@ -11564,8 +12114,10 @@
                 <w:bCs/>
                 <w:lang w:val="en-US"/>
               </w:rPr>
-              <w:t>S. No</w:t>
+              <w:t>S.No</w:t>
             </w:r>
+            <w:proofErr w:type="spellEnd"/>
+            <w:proofErr w:type="gramEnd"/>
           </w:p>
         </w:tc>
         <w:tc>
@@ -12074,6 +12626,7 @@
                 <w:bCs/>
                 <w:lang w:val="en-US"/>
               </w:rPr>
+              <w:lastRenderedPageBreak/>
               <w:t xml:space="preserve">Semester </w:t>
             </w:r>
             <w:r>
@@ -12116,6 +12669,8 @@
                 <w:lang w:val="en-US"/>
               </w:rPr>
             </w:pPr>
+            <w:proofErr w:type="spellStart"/>
+            <w:proofErr w:type="gramStart"/>
             <w:r>
               <w:rPr>
                 <w:rFonts w:ascii="Cambria" w:hAnsi="Cambria" w:cs="Times New Roman"/>
@@ -12123,8 +12678,10 @@
                 <w:bCs/>
                 <w:lang w:val="en-US"/>
               </w:rPr>
-              <w:t>S. No</w:t>
+              <w:t>S.No</w:t>
             </w:r>
+            <w:proofErr w:type="spellEnd"/>
+            <w:proofErr w:type="gramEnd"/>
           </w:p>
         </w:tc>
         <w:tc>
@@ -12633,7 +13190,6 @@
                 <w:bCs/>
                 <w:lang w:val="en-US"/>
               </w:rPr>
-              <w:lastRenderedPageBreak/>
               <w:t xml:space="preserve">Semester </w:t>
             </w:r>
             <w:r>
@@ -12676,6 +13232,8 @@
                 <w:lang w:val="en-US"/>
               </w:rPr>
             </w:pPr>
+            <w:proofErr w:type="spellStart"/>
+            <w:proofErr w:type="gramStart"/>
             <w:r>
               <w:rPr>
                 <w:rFonts w:ascii="Cambria" w:hAnsi="Cambria" w:cs="Times New Roman"/>
@@ -12683,8 +13241,10 @@
                 <w:bCs/>
                 <w:lang w:val="en-US"/>
               </w:rPr>
-              <w:t>S. No</w:t>
+              <w:t>S.No</w:t>
             </w:r>
+            <w:proofErr w:type="spellEnd"/>
+            <w:proofErr w:type="gramEnd"/>
           </w:p>
         </w:tc>
         <w:tc>

</xml_diff>